<commit_message>
Ajour d’une colonne dans la table histo_extreme
</commit_message>
<xml_diff>
--- a/doc/bd schema/Schema base climato.docx
+++ b/doc/bd schema/Schema base climato.docx
@@ -110,855 +110,1106 @@
         </w:numPr>
       </w:pPr>
       <w:r>
-        <w:t xml:space="preserve">1.0 : 29-05-2022 : Version Initiale </w:t>
-      </w:r>
-    </w:p>
-    <w:p>
-      <w:pPr>
-        <w:pStyle w:val="ListParagraph"/>
-        <w:numPr>
-          <w:ilvl w:val="0"/>
-          <w:numId w:val="5"/>
-        </w:numPr>
-      </w:pPr>
-      <w:r>
-        <w:t xml:space="preserve">1.01 : 29-05-2022 : changement de nom dans </w:t>
-      </w:r>
-      <w:proofErr w:type="spellStart"/>
-      <w:r>
+        <w:t>2.0</w:t>
+      </w:r>
+      <w:r>
+        <w:t xml:space="preserve"> : </w:t>
+      </w:r>
+      <w:r>
+        <w:t>21-04-2023</w:t>
+      </w:r>
+      <w:r>
+        <w:t xml:space="preserve"> : </w:t>
+      </w:r>
+      <w:r>
+        <w:t>re-écriture complète</w:t>
+      </w:r>
+      <w:r>
+        <w:t xml:space="preserve"> </w:t>
+      </w:r>
+    </w:p>
+    <w:p>
+      <w:pPr>
+        <w:pStyle w:val="Heading1"/>
+      </w:pPr>
+      <w:r>
+        <w:t>postes : table des stations</w:t>
+      </w:r>
+    </w:p>
+    <w:p>
+      <w:r>
+        <w:t>Actuellement seuls les champs suivants sont utilisés par le serveur :</w:t>
+      </w:r>
+    </w:p>
+    <w:p>
+      <w:pPr>
+        <w:pStyle w:val="ListParagraph"/>
+        <w:numPr>
+          <w:ilvl w:val="0"/>
+          <w:numId w:val="5"/>
+        </w:numPr>
+      </w:pPr>
+      <w:r>
+        <w:rPr>
+          <w:b/>
+          <w:bCs/>
+        </w:rPr>
+        <w:t>id</w:t>
+      </w:r>
+      <w:r>
+        <w:t xml:space="preserve"> : Id de la stations, </w:t>
+      </w:r>
+      <w:r>
+        <w:t>référencé</w:t>
+      </w:r>
+      <w:r>
+        <w:t xml:space="preserve"> comme poste_id dans les autres tables</w:t>
+      </w:r>
+    </w:p>
+    <w:p>
+      <w:pPr>
+        <w:pStyle w:val="ListParagraph"/>
+        <w:numPr>
+          <w:ilvl w:val="0"/>
+          <w:numId w:val="5"/>
+        </w:numPr>
+      </w:pPr>
+      <w:r>
+        <w:rPr>
+          <w:b/>
+          <w:bCs/>
+        </w:rPr>
+        <w:t>meteor</w:t>
+      </w:r>
+      <w:r>
+        <w:t xml:space="preserve"> : code de la station au sein du </w:t>
+      </w:r>
+      <w:r>
+        <w:t>réseau</w:t>
+      </w:r>
+      <w:r>
+        <w:t xml:space="preserve"> </w:t>
+      </w:r>
+      <w:proofErr w:type="spellStart"/>
+      <w:r>
+        <w:t>meteoR.OI</w:t>
+      </w:r>
+      <w:proofErr w:type="spellEnd"/>
+    </w:p>
+    <w:p>
+      <w:pPr>
+        <w:pStyle w:val="ListParagraph"/>
+        <w:numPr>
+          <w:ilvl w:val="0"/>
+          <w:numId w:val="5"/>
+        </w:numPr>
+      </w:pPr>
+      <w:proofErr w:type="spellStart"/>
+      <w:r>
+        <w:rPr>
+          <w:b/>
+          <w:bCs/>
+        </w:rPr>
+        <w:t>meteofr</w:t>
+      </w:r>
+      <w:proofErr w:type="spellEnd"/>
+      <w:r>
+        <w:t xml:space="preserve"> : sera utilisé pour les extractions pour </w:t>
+      </w:r>
+      <w:r>
+        <w:t>Météo</w:t>
+      </w:r>
+      <w:r>
+        <w:t xml:space="preserve"> </w:t>
+      </w:r>
+      <w:r>
+        <w:t>France</w:t>
+      </w:r>
+    </w:p>
+    <w:p>
+      <w:pPr>
+        <w:pStyle w:val="ListParagraph"/>
+        <w:numPr>
+          <w:ilvl w:val="0"/>
+          <w:numId w:val="5"/>
+        </w:numPr>
+      </w:pPr>
+      <w:proofErr w:type="spellStart"/>
+      <w:r>
+        <w:rPr>
+          <w:b/>
+          <w:bCs/>
+        </w:rPr>
+        <w:t>delta_timezone</w:t>
+      </w:r>
+      <w:proofErr w:type="spellEnd"/>
+      <w:r>
+        <w:t> : Nombre d’heure</w:t>
+      </w:r>
+      <w:r>
+        <w:t>s</w:t>
+      </w:r>
+      <w:r>
+        <w:t xml:space="preserve"> entre heure </w:t>
+      </w:r>
+      <w:r>
+        <w:t xml:space="preserve">TU et heure </w:t>
+      </w:r>
+      <w:r>
+        <w:t>locale (+4 pour La Réunion)</w:t>
+      </w:r>
+    </w:p>
+    <w:p>
+      <w:pPr>
+        <w:pStyle w:val="ListParagraph"/>
+        <w:numPr>
+          <w:ilvl w:val="0"/>
+          <w:numId w:val="5"/>
+        </w:numPr>
+      </w:pPr>
+      <w:proofErr w:type="spellStart"/>
+      <w:r>
+        <w:rPr>
+          <w:b/>
+          <w:bCs/>
+        </w:rPr>
+        <w:t>stop_date</w:t>
+      </w:r>
+      <w:proofErr w:type="spellEnd"/>
+      <w:r>
+        <w:t> : Ne pas traiter les données venant après cette date, dans le chargement des JSON, ou de mise à jour à partir des backups</w:t>
+      </w:r>
+    </w:p>
+    <w:p>
+      <w:pPr>
+        <w:pStyle w:val="ListParagraph"/>
+        <w:numPr>
+          <w:ilvl w:val="0"/>
+          <w:numId w:val="5"/>
+        </w:numPr>
+      </w:pPr>
+      <w:proofErr w:type="spellStart"/>
+      <w:r>
+        <w:rPr>
+          <w:b/>
+          <w:bCs/>
+        </w:rPr>
+        <w:t>last_</w:t>
+      </w:r>
+      <w:r>
+        <w:rPr>
+          <w:b/>
+          <w:bCs/>
+        </w:rPr>
         <w:t>obs</w:t>
       </w:r>
-      <w:proofErr w:type="spellEnd"/>
-      <w:r>
-        <w:t xml:space="preserve"> =&gt; </w:t>
-      </w:r>
-      <w:proofErr w:type="spellStart"/>
-      <w:r>
-        <w:t>last_data_date</w:t>
-      </w:r>
-      <w:proofErr w:type="spellEnd"/>
-      <w:r>
-        <w:t xml:space="preserve"> -&gt; </w:t>
-      </w:r>
-      <w:proofErr w:type="spellStart"/>
-      <w:r>
-        <w:t>last_obs_date</w:t>
-      </w:r>
-      <w:proofErr w:type="spellEnd"/>
-      <w:r>
-        <w:t xml:space="preserve">, </w:t>
-      </w:r>
-      <w:proofErr w:type="spellStart"/>
-      <w:r>
-        <w:t>last_data_id</w:t>
-      </w:r>
-      <w:proofErr w:type="spellEnd"/>
-      <w:r>
-        <w:t xml:space="preserve"> -&gt; </w:t>
-      </w:r>
-      <w:proofErr w:type="spellStart"/>
-      <w:r>
-        <w:t>last_obs_id</w:t>
-      </w:r>
-      <w:proofErr w:type="spellEnd"/>
-      <w:r>
-        <w:t xml:space="preserve">, et nouveaux champs pour les </w:t>
-      </w:r>
-      <w:proofErr w:type="spellStart"/>
-      <w:r>
-        <w:t>extremes</w:t>
-      </w:r>
-      <w:proofErr w:type="spellEnd"/>
-      <w:r>
-        <w:t xml:space="preserve">. Ajout colonne </w:t>
-      </w:r>
-      <w:proofErr w:type="spellStart"/>
-      <w:r>
+      <w:r>
+        <w:rPr>
+          <w:b/>
+          <w:bCs/>
+        </w:rPr>
+        <w:t>_date</w:t>
+      </w:r>
+      <w:proofErr w:type="spellEnd"/>
+      <w:r>
+        <w:t xml:space="preserve"> : </w:t>
+      </w:r>
+      <w:r>
+        <w:t xml:space="preserve">local </w:t>
+      </w:r>
+      <w:proofErr w:type="spellStart"/>
+      <w:r>
+        <w:t>date</w:t>
+      </w:r>
+      <w:r>
+        <w:t>time</w:t>
+      </w:r>
+      <w:proofErr w:type="spellEnd"/>
+      <w:r>
+        <w:t xml:space="preserve"> de </w:t>
+      </w:r>
+      <w:proofErr w:type="spellStart"/>
+      <w:r>
+        <w:t>l’obs</w:t>
+      </w:r>
+      <w:proofErr w:type="spellEnd"/>
+      <w:r>
+        <w:t xml:space="preserve"> la plus </w:t>
+      </w:r>
+      <w:r>
+        <w:t>récente</w:t>
+      </w:r>
+      <w:r>
+        <w:t>, avec une « duration » non nulle</w:t>
+      </w:r>
+      <w:r>
+        <w:t xml:space="preserve">. Est maintenue </w:t>
+      </w:r>
+      <w:r>
+        <w:t>à</w:t>
+      </w:r>
+      <w:r>
+        <w:t xml:space="preserve"> jour via un trigger sur la table obs.</w:t>
+      </w:r>
+    </w:p>
+    <w:p>
+      <w:pPr>
+        <w:pStyle w:val="ListParagraph"/>
+        <w:numPr>
+          <w:ilvl w:val="0"/>
+          <w:numId w:val="5"/>
+        </w:numPr>
+      </w:pPr>
+      <w:proofErr w:type="spellStart"/>
+      <w:r>
+        <w:rPr>
+          <w:b/>
+          <w:bCs/>
+        </w:rPr>
+        <w:t>last_</w:t>
+      </w:r>
+      <w:r>
+        <w:rPr>
+          <w:b/>
+          <w:bCs/>
+        </w:rPr>
+        <w:t>obs</w:t>
+      </w:r>
+      <w:r>
+        <w:rPr>
+          <w:b/>
+          <w:bCs/>
+        </w:rPr>
+        <w:t>_id</w:t>
+      </w:r>
+      <w:proofErr w:type="spellEnd"/>
+      <w:r>
+        <w:t xml:space="preserve"> : id de </w:t>
+      </w:r>
+      <w:proofErr w:type="spellStart"/>
+      <w:r>
+        <w:t>l’obs</w:t>
+      </w:r>
+      <w:proofErr w:type="spellEnd"/>
+      <w:r>
+        <w:t xml:space="preserve"> la plus </w:t>
+      </w:r>
+      <w:r>
+        <w:t>récente</w:t>
+      </w:r>
+    </w:p>
+    <w:p>
+      <w:pPr>
+        <w:pStyle w:val="ListParagraph"/>
+        <w:numPr>
+          <w:ilvl w:val="0"/>
+          <w:numId w:val="5"/>
+        </w:numPr>
+      </w:pPr>
+      <w:proofErr w:type="spellStart"/>
+      <w:r>
+        <w:rPr>
+          <w:b/>
+          <w:bCs/>
+        </w:rPr>
+        <w:t>last_extremes_date</w:t>
+      </w:r>
+      <w:proofErr w:type="spellEnd"/>
+      <w:r>
+        <w:t> : date de l’</w:t>
+      </w:r>
+      <w:r>
+        <w:t>extrêmes</w:t>
+      </w:r>
+      <w:r>
+        <w:t xml:space="preserve"> la plus récente. Est maintenue à jour via un trigger sur la table </w:t>
+      </w:r>
+      <w:r>
+        <w:t>extrêmes</w:t>
+      </w:r>
+      <w:r>
+        <w:t>.</w:t>
+      </w:r>
+    </w:p>
+    <w:p>
+      <w:pPr>
+        <w:pStyle w:val="ListParagraph"/>
+        <w:numPr>
+          <w:ilvl w:val="0"/>
+          <w:numId w:val="5"/>
+        </w:numPr>
+      </w:pPr>
+      <w:proofErr w:type="spellStart"/>
+      <w:r>
+        <w:rPr>
+          <w:b/>
+          <w:bCs/>
+        </w:rPr>
+        <w:t>last_extremes_id</w:t>
+      </w:r>
+      <w:proofErr w:type="spellEnd"/>
+      <w:r>
+        <w:t> : id de l’</w:t>
+      </w:r>
+      <w:r>
+        <w:t>extrêmes</w:t>
+      </w:r>
+      <w:r>
+        <w:t xml:space="preserve"> la plus récente</w:t>
+      </w:r>
+    </w:p>
+    <w:p>
+      <w:pPr>
+        <w:pStyle w:val="ListParagraph"/>
+        <w:numPr>
+          <w:ilvl w:val="0"/>
+          <w:numId w:val="5"/>
+        </w:numPr>
+      </w:pPr>
+      <w:proofErr w:type="spellStart"/>
+      <w:r>
+        <w:rPr>
+          <w:b/>
+          <w:bCs/>
+        </w:rPr>
         <w:t>load_json</w:t>
       </w:r>
       <w:proofErr w:type="spellEnd"/>
       <w:r>
-        <w:t xml:space="preserve"> dans postes qui </w:t>
-      </w:r>
-      <w:proofErr w:type="spellStart"/>
-      <w:r>
-        <w:t>determine</w:t>
-      </w:r>
-      <w:proofErr w:type="spellEnd"/>
-      <w:r>
-        <w:t xml:space="preserve"> si les </w:t>
-      </w:r>
-      <w:proofErr w:type="spellStart"/>
-      <w:r>
-        <w:t>json</w:t>
-      </w:r>
-      <w:proofErr w:type="spellEnd"/>
-      <w:r>
-        <w:t xml:space="preserve"> doivent </w:t>
-      </w:r>
-      <w:proofErr w:type="spellStart"/>
-      <w:r>
-        <w:t>etre</w:t>
-      </w:r>
-      <w:proofErr w:type="spellEnd"/>
-      <w:r>
-        <w:t xml:space="preserve"> chargés pour ce poste</w:t>
-      </w:r>
+        <w:t> : booléen permettant d’activer ou non le chargement des fichiers Json.</w:t>
+      </w:r>
+    </w:p>
+    <w:p>
+      <w:pPr>
+        <w:pStyle w:val="ListParagraph"/>
+        <w:numPr>
+          <w:ilvl w:val="1"/>
+          <w:numId w:val="5"/>
+        </w:numPr>
+      </w:pPr>
+      <w:r>
+        <w:t xml:space="preserve">Si </w:t>
+      </w:r>
+      <w:proofErr w:type="spellStart"/>
+      <w:r>
+        <w:t>True</w:t>
+      </w:r>
+      <w:proofErr w:type="spellEnd"/>
+      <w:r>
+        <w:t> -&gt; Les backups ne sont plus chargés, et la mise à jour est faite exclusivement à partir des fichiers JSON</w:t>
+      </w:r>
+    </w:p>
+    <w:p>
+      <w:pPr>
+        <w:pStyle w:val="ListParagraph"/>
+        <w:numPr>
+          <w:ilvl w:val="1"/>
+          <w:numId w:val="5"/>
+        </w:numPr>
+      </w:pPr>
+      <w:r>
+        <w:t>Si False -&gt; La base de données est mise à jour journalièrement à partir des mises à jour des dumps venant de la station. Les fichiers JSON sont ignorés, mais sont déplacés dans le répertoire « archive »</w:t>
+      </w:r>
+    </w:p>
+    <w:p>
+      <w:pPr>
+        <w:pStyle w:val="ListParagraph"/>
+      </w:pPr>
     </w:p>
     <w:p>
       <w:pPr>
         <w:pStyle w:val="Heading1"/>
       </w:pPr>
       <w:r>
-        <w:t>postes : table des stations</w:t>
-      </w:r>
-    </w:p>
-    <w:p>
-      <w:r>
-        <w:t>Actuellement seuls les champs suivants sont utilisés par le serveur :</w:t>
-      </w:r>
-    </w:p>
-    <w:p>
-      <w:pPr>
-        <w:pStyle w:val="ListParagraph"/>
-        <w:numPr>
-          <w:ilvl w:val="0"/>
-          <w:numId w:val="5"/>
-        </w:numPr>
-      </w:pPr>
-      <w:r>
-        <w:t xml:space="preserve">meteor : code de la station au sein du </w:t>
-      </w:r>
-      <w:r>
-        <w:t>réseau</w:t>
+        <w:t>mesures : table des mesures</w:t>
+      </w:r>
+    </w:p>
+    <w:p>
+      <w:r>
+        <w:t>Cette table sert au paramétrage du serveur, et éventuellement pour récupérer des propriétés des mesures au niveau de l’interface. Voici les champs de la table :</w:t>
+      </w:r>
+    </w:p>
+    <w:p>
+      <w:pPr>
+        <w:pStyle w:val="ListParagraph"/>
+        <w:numPr>
+          <w:ilvl w:val="0"/>
+          <w:numId w:val="5"/>
+        </w:numPr>
+      </w:pPr>
+      <w:proofErr w:type="spellStart"/>
+      <w:r>
+        <w:rPr>
+          <w:b/>
+          <w:bCs/>
+        </w:rPr>
+        <w:t>name</w:t>
+      </w:r>
+      <w:proofErr w:type="spellEnd"/>
+      <w:r>
+        <w:t> : nom de la mesure, seulement pour l’interface utilisateur</w:t>
+      </w:r>
+    </w:p>
+    <w:p>
+      <w:pPr>
+        <w:pStyle w:val="ListParagraph"/>
+        <w:numPr>
+          <w:ilvl w:val="0"/>
+          <w:numId w:val="5"/>
+        </w:numPr>
+      </w:pPr>
+      <w:proofErr w:type="spellStart"/>
+      <w:r>
+        <w:rPr>
+          <w:b/>
+          <w:bCs/>
+        </w:rPr>
+        <w:t>json_</w:t>
+      </w:r>
+      <w:r>
+        <w:rPr>
+          <w:b/>
+          <w:bCs/>
+        </w:rPr>
+        <w:t>input</w:t>
+      </w:r>
+      <w:proofErr w:type="spellEnd"/>
+      <w:r>
+        <w:rPr>
+          <w:b/>
+          <w:bCs/>
+        </w:rPr>
+        <w:t> </w:t>
+      </w:r>
+      <w:r>
+        <w:t xml:space="preserve">: nom </w:t>
+      </w:r>
+      <w:r>
+        <w:t xml:space="preserve">de la colonne dans la table </w:t>
+      </w:r>
+      <w:r>
+        <w:t>« </w:t>
+      </w:r>
+      <w:proofErr w:type="spellStart"/>
+      <w:r>
+        <w:t>obs</w:t>
+      </w:r>
+      <w:proofErr w:type="spellEnd"/>
+      <w:r>
+        <w:t xml:space="preserve"> » stockant la valeur de la mesure. Ce nom est aussi le nom </w:t>
+      </w:r>
+      <w:r>
+        <w:t xml:space="preserve">de la clé utilisé dans le </w:t>
+      </w:r>
+      <w:r>
+        <w:t>Json de mise à jour</w:t>
+      </w:r>
+      <w:r>
+        <w:t xml:space="preserve"> des mesures</w:t>
+      </w:r>
+      <w:r>
+        <w:t xml:space="preserve"> venant de</w:t>
+      </w:r>
+      <w:r>
+        <w:t>s</w:t>
+      </w:r>
+      <w:r>
+        <w:t xml:space="preserve"> station</w:t>
+      </w:r>
+      <w:r>
+        <w:t>s</w:t>
+      </w:r>
+    </w:p>
+    <w:p>
+      <w:pPr>
+        <w:pStyle w:val="ListParagraph"/>
+        <w:numPr>
+          <w:ilvl w:val="0"/>
+          <w:numId w:val="5"/>
+        </w:numPr>
+      </w:pPr>
+      <w:proofErr w:type="spellStart"/>
+      <w:r>
+        <w:rPr>
+          <w:b/>
+          <w:bCs/>
+        </w:rPr>
+        <w:t>json_input_bis</w:t>
+      </w:r>
+      <w:proofErr w:type="spellEnd"/>
+      <w:r>
+        <w:t xml:space="preserve"> : Si le </w:t>
+      </w:r>
+      <w:r>
+        <w:t>Json</w:t>
+      </w:r>
+      <w:r>
+        <w:t xml:space="preserve"> ne contient pas la clé </w:t>
+      </w:r>
+      <w:r>
+        <w:t>« </w:t>
+      </w:r>
+      <w:proofErr w:type="spellStart"/>
+      <w:r>
+        <w:t>json_input</w:t>
+      </w:r>
+      <w:proofErr w:type="spellEnd"/>
+      <w:r>
+        <w:t> »</w:t>
+      </w:r>
+      <w:r>
+        <w:t xml:space="preserve">, ce synonyme </w:t>
+      </w:r>
+      <w:r>
+        <w:t>peut être</w:t>
+      </w:r>
+      <w:r>
+        <w:t xml:space="preserve"> utilisé (</w:t>
+      </w:r>
+      <w:r>
+        <w:t>Certaines mesures ont des noms différents entre la clé Json et le nom de la colonne, pour des raisons historiques</w:t>
+      </w:r>
+      <w:r>
+        <w:t>)</w:t>
+      </w:r>
+    </w:p>
+    <w:p>
+      <w:pPr>
+        <w:pStyle w:val="ListParagraph"/>
+        <w:numPr>
+          <w:ilvl w:val="0"/>
+          <w:numId w:val="5"/>
+        </w:numPr>
+      </w:pPr>
+      <w:proofErr w:type="spellStart"/>
+      <w:r>
+        <w:rPr>
+          <w:b/>
+          <w:bCs/>
+        </w:rPr>
+        <w:lastRenderedPageBreak/>
+        <w:t>archive_col</w:t>
+      </w:r>
+      <w:proofErr w:type="spellEnd"/>
+      <w:r>
+        <w:t> : nom de la colonne dans la table archive de WeeWX</w:t>
+      </w:r>
+      <w:r>
+        <w:t xml:space="preserve"> (utilisé par le programme de migration seulement)</w:t>
+      </w:r>
+    </w:p>
+    <w:p>
+      <w:pPr>
+        <w:pStyle w:val="ListParagraph"/>
+        <w:numPr>
+          <w:ilvl w:val="0"/>
+          <w:numId w:val="5"/>
+        </w:numPr>
+      </w:pPr>
+      <w:proofErr w:type="spellStart"/>
+      <w:r>
+        <w:rPr>
+          <w:b/>
+          <w:bCs/>
+        </w:rPr>
+        <w:t>archive_table</w:t>
+      </w:r>
+      <w:proofErr w:type="spellEnd"/>
+      <w:r>
+        <w:t xml:space="preserve"> : </w:t>
+      </w:r>
+      <w:r>
+        <w:t>Forçage</w:t>
+      </w:r>
+      <w:r>
+        <w:t xml:space="preserve"> du nom de la table pour retrouver les </w:t>
+      </w:r>
+      <w:r>
+        <w:t>extrêmes</w:t>
+      </w:r>
+      <w:r>
+        <w:t xml:space="preserve"> dans la base de WeeWX. </w:t>
+      </w:r>
+      <w:r>
+        <w:t xml:space="preserve">Par défaut, quand cette colonne est nulle, le nom du champ de WeeWX est </w:t>
+      </w:r>
+      <w:r>
+        <w:t>préfixé</w:t>
+      </w:r>
+      <w:r>
+        <w:t xml:space="preserve"> avec « </w:t>
+      </w:r>
+      <w:proofErr w:type="spellStart"/>
+      <w:r>
+        <w:t>archive_day</w:t>
+      </w:r>
+      <w:proofErr w:type="spellEnd"/>
+      <w:r>
+        <w:t xml:space="preserve">_ » pour retrouver le nom de la table de WeeWX stockant les valeurs </w:t>
+      </w:r>
+      <w:r>
+        <w:t>extrêmes</w:t>
       </w:r>
       <w:r>
         <w:t xml:space="preserve"> </w:t>
       </w:r>
-      <w:proofErr w:type="spellStart"/>
-      <w:r>
-        <w:t>meteoR.OI</w:t>
-      </w:r>
-      <w:proofErr w:type="spellEnd"/>
-    </w:p>
-    <w:p>
-      <w:pPr>
-        <w:pStyle w:val="ListParagraph"/>
-        <w:numPr>
-          <w:ilvl w:val="0"/>
-          <w:numId w:val="5"/>
-        </w:numPr>
-      </w:pPr>
-      <w:proofErr w:type="spellStart"/>
-      <w:r>
-        <w:t>meteofr</w:t>
-      </w:r>
-      <w:proofErr w:type="spellEnd"/>
-      <w:r>
-        <w:t xml:space="preserve"> : sera utilisé pour les extractions pour </w:t>
-      </w:r>
-      <w:r>
-        <w:t>Météo</w:t>
-      </w:r>
-      <w:r>
-        <w:t xml:space="preserve"> France</w:t>
-      </w:r>
-    </w:p>
-    <w:p>
-      <w:pPr>
-        <w:pStyle w:val="ListParagraph"/>
-        <w:numPr>
-          <w:ilvl w:val="0"/>
-          <w:numId w:val="5"/>
-        </w:numPr>
-      </w:pPr>
-      <w:proofErr w:type="spellStart"/>
-      <w:r>
-        <w:t>last_</w:t>
-      </w:r>
+      <w:r>
+        <w:t>journali</w:t>
+      </w:r>
+      <w:r>
+        <w:t>e</w:t>
+      </w:r>
+      <w:r>
+        <w:t>rs</w:t>
+      </w:r>
+    </w:p>
+    <w:p>
+      <w:pPr>
+        <w:pStyle w:val="ListParagraph"/>
+        <w:numPr>
+          <w:ilvl w:val="0"/>
+          <w:numId w:val="5"/>
+        </w:numPr>
+      </w:pPr>
+      <w:proofErr w:type="spellStart"/>
+      <w:r>
+        <w:rPr>
+          <w:b/>
+          <w:bCs/>
+        </w:rPr>
+        <w:t>val_deca</w:t>
+      </w:r>
+      <w:proofErr w:type="spellEnd"/>
+      <w:r>
+        <w:t xml:space="preserve"> : </w:t>
+      </w:r>
+      <w:r>
+        <w:t>décalage</w:t>
+      </w:r>
+      <w:r>
+        <w:t xml:space="preserve"> en heures de la valeur OMM</w:t>
+      </w:r>
+    </w:p>
+    <w:p>
+      <w:pPr>
+        <w:pStyle w:val="ListParagraph"/>
+        <w:numPr>
+          <w:ilvl w:val="0"/>
+          <w:numId w:val="5"/>
+        </w:numPr>
+      </w:pPr>
+      <w:r>
+        <w:rPr>
+          <w:b/>
+          <w:bCs/>
+        </w:rPr>
+        <w:t>max</w:t>
+      </w:r>
+      <w:r>
+        <w:t xml:space="preserve"> : </w:t>
+      </w:r>
+      <w:r>
+        <w:t>Booléen contrôlant le c</w:t>
+      </w:r>
+      <w:r>
+        <w:t>alcul de maximum pour cette mesure</w:t>
+      </w:r>
+    </w:p>
+    <w:p>
+      <w:pPr>
+        <w:pStyle w:val="ListParagraph"/>
+        <w:numPr>
+          <w:ilvl w:val="0"/>
+          <w:numId w:val="5"/>
+        </w:numPr>
+      </w:pPr>
+      <w:proofErr w:type="spellStart"/>
+      <w:r>
+        <w:rPr>
+          <w:b/>
+          <w:bCs/>
+        </w:rPr>
+        <w:t>max_deca</w:t>
+      </w:r>
+      <w:proofErr w:type="spellEnd"/>
+      <w:r>
+        <w:t xml:space="preserve"> : </w:t>
+      </w:r>
+      <w:r>
+        <w:t>décalage</w:t>
+      </w:r>
+      <w:r>
+        <w:t xml:space="preserve"> de la valeur max</w:t>
+      </w:r>
+      <w:r>
+        <w:t xml:space="preserve"> (</w:t>
+      </w:r>
+      <w:proofErr w:type="spellStart"/>
+      <w:r>
+        <w:t>Mssures</w:t>
+      </w:r>
+      <w:proofErr w:type="spellEnd"/>
+      <w:r>
+        <w:t xml:space="preserve"> OMM)</w:t>
+      </w:r>
+    </w:p>
+    <w:p>
+      <w:pPr>
+        <w:pStyle w:val="ListParagraph"/>
+        <w:numPr>
+          <w:ilvl w:val="0"/>
+          <w:numId w:val="5"/>
+        </w:numPr>
+      </w:pPr>
+      <w:r>
+        <w:rPr>
+          <w:b/>
+          <w:bCs/>
+        </w:rPr>
+        <w:t>min</w:t>
+      </w:r>
+      <w:r>
+        <w:t xml:space="preserve"> : </w:t>
+      </w:r>
+      <w:r>
+        <w:t>Booléen contrôlant le c</w:t>
+      </w:r>
+      <w:r>
+        <w:t>alcul de minimum pour cette mesure</w:t>
+      </w:r>
+    </w:p>
+    <w:p>
+      <w:pPr>
+        <w:pStyle w:val="ListParagraph"/>
+        <w:numPr>
+          <w:ilvl w:val="0"/>
+          <w:numId w:val="5"/>
+        </w:numPr>
+      </w:pPr>
+      <w:proofErr w:type="spellStart"/>
+      <w:r>
+        <w:rPr>
+          <w:b/>
+          <w:bCs/>
+        </w:rPr>
+        <w:t>min_deca</w:t>
+      </w:r>
+      <w:proofErr w:type="spellEnd"/>
+      <w:r>
+        <w:t xml:space="preserve"> : </w:t>
+      </w:r>
+      <w:r>
+        <w:t>décalage</w:t>
+      </w:r>
+      <w:r>
+        <w:t xml:space="preserve"> de la valeur min</w:t>
+      </w:r>
+      <w:r>
+        <w:t xml:space="preserve"> (Mesures OMM)</w:t>
+      </w:r>
+    </w:p>
+    <w:p>
+      <w:pPr>
+        <w:pStyle w:val="ListParagraph"/>
+        <w:numPr>
+          <w:ilvl w:val="0"/>
+          <w:numId w:val="5"/>
+        </w:numPr>
+      </w:pPr>
+      <w:proofErr w:type="spellStart"/>
+      <w:r>
+        <w:rPr>
+          <w:b/>
+          <w:bCs/>
+        </w:rPr>
+        <w:t>is_avg</w:t>
+      </w:r>
+      <w:proofErr w:type="spellEnd"/>
+      <w:r>
+        <w:t xml:space="preserve"> : </w:t>
+      </w:r>
+      <w:r>
+        <w:t>booléen</w:t>
+      </w:r>
+      <w:r>
+        <w:t xml:space="preserve"> qui indique si cette mesure doit être agrégée en calculant les moyennes, ou par en faisant la somme des valeurs. </w:t>
+      </w:r>
+      <w:r>
+        <w:t>Ce champ</w:t>
+      </w:r>
+      <w:r>
+        <w:t xml:space="preserve"> est utilisé par l</w:t>
+      </w:r>
+      <w:r>
+        <w:t xml:space="preserve">e programme utilisateur pour utiliser la bonne </w:t>
+      </w:r>
+      <w:r>
+        <w:t>méthode</w:t>
+      </w:r>
+      <w:r>
+        <w:t xml:space="preserve"> d’</w:t>
+      </w:r>
+      <w:r>
+        <w:t>agrégation</w:t>
+      </w:r>
+      <w:r>
+        <w:t>.</w:t>
+      </w:r>
+    </w:p>
+    <w:p>
+      <w:pPr>
+        <w:pStyle w:val="ListParagraph"/>
+        <w:numPr>
+          <w:ilvl w:val="0"/>
+          <w:numId w:val="5"/>
+        </w:numPr>
+      </w:pPr>
+      <w:proofErr w:type="spellStart"/>
+      <w:r>
+        <w:rPr>
+          <w:b/>
+          <w:bCs/>
+        </w:rPr>
+        <w:t>is_wind</w:t>
+      </w:r>
+      <w:proofErr w:type="spellEnd"/>
+      <w:r>
+        <w:t xml:space="preserve"> : indique s’il faut aller chercher la direction du vent dans la table des </w:t>
+      </w:r>
+      <w:r>
+        <w:t>extrêmes</w:t>
+      </w:r>
+      <w:r>
+        <w:t xml:space="preserve"> de WeeWX</w:t>
+      </w:r>
+    </w:p>
+    <w:p>
+      <w:pPr>
+        <w:pStyle w:val="ListParagraph"/>
+        <w:numPr>
+          <w:ilvl w:val="0"/>
+          <w:numId w:val="5"/>
+        </w:numPr>
+      </w:pPr>
+      <w:proofErr w:type="spellStart"/>
+      <w:r>
+        <w:rPr>
+          <w:b/>
+          <w:bCs/>
+        </w:rPr>
+        <w:t>omm_link</w:t>
+      </w:r>
+      <w:proofErr w:type="spellEnd"/>
+      <w:r>
+        <w:t xml:space="preserve"> : indique </w:t>
+      </w:r>
+      <w:proofErr w:type="spellStart"/>
+      <w:r>
+        <w:t>l’id</w:t>
+      </w:r>
+      <w:proofErr w:type="spellEnd"/>
+      <w:r>
+        <w:t xml:space="preserve"> de la mesure de base associé</w:t>
+      </w:r>
+      <w:r>
+        <w:t>e</w:t>
+      </w:r>
+      <w:r>
+        <w:t xml:space="preserve"> avec une mesure de type OMM. </w:t>
+      </w:r>
+      <w:proofErr w:type="spellStart"/>
+      <w:r>
+        <w:t>Null</w:t>
+      </w:r>
+      <w:proofErr w:type="spellEnd"/>
+      <w:r>
+        <w:t xml:space="preserve"> indique que la valeur n’est pas une valeur OMM.</w:t>
+      </w:r>
+    </w:p>
+    <w:p>
+      <w:pPr>
+        <w:pStyle w:val="ListParagraph"/>
+        <w:numPr>
+          <w:ilvl w:val="0"/>
+          <w:numId w:val="5"/>
+        </w:numPr>
+      </w:pPr>
+      <w:proofErr w:type="spellStart"/>
+      <w:r>
+        <w:rPr>
+          <w:b/>
+          <w:bCs/>
+        </w:rPr>
+        <w:t>allow_zero</w:t>
+      </w:r>
+      <w:proofErr w:type="spellEnd"/>
+      <w:r>
+        <w:t> : non utilisé actuellement.</w:t>
+      </w:r>
+    </w:p>
+    <w:p>
+      <w:pPr>
+        <w:pStyle w:val="ListParagraph"/>
+        <w:numPr>
+          <w:ilvl w:val="0"/>
+          <w:numId w:val="5"/>
+        </w:numPr>
+      </w:pPr>
+      <w:proofErr w:type="spellStart"/>
+      <w:r>
+        <w:rPr>
+          <w:b/>
+          <w:bCs/>
+        </w:rPr>
+        <w:t>is_hourly</w:t>
+      </w:r>
+      <w:proofErr w:type="spellEnd"/>
+      <w:r>
+        <w:t xml:space="preserve"> : indique que la mesure est mise à jour qu’une fois par heure, donc qu’une </w:t>
+      </w:r>
+      <w:r>
+        <w:t>agrégation</w:t>
+      </w:r>
+      <w:r>
+        <w:t xml:space="preserve"> par minutes ne fait pas de sens</w:t>
+      </w:r>
+      <w:r>
+        <w:t>. Non utilisé actuellement</w:t>
+      </w:r>
+    </w:p>
+    <w:p/>
+    <w:p>
+      <w:pPr>
+        <w:pStyle w:val="Heading1"/>
+      </w:pPr>
+      <w:r>
+        <w:t>exclusion : table des exclusions</w:t>
+      </w:r>
+    </w:p>
+    <w:p>
+      <w:r>
+        <w:t xml:space="preserve">non utilisé actuellement, </w:t>
+      </w:r>
+      <w:r>
+        <w:t>pour une évolution future</w:t>
+      </w:r>
+    </w:p>
+    <w:p/>
+    <w:p>
+      <w:pPr>
+        <w:pStyle w:val="Heading1"/>
+      </w:pPr>
+      <w:proofErr w:type="spellStart"/>
       <w:r>
         <w:t>obs</w:t>
       </w:r>
-      <w:r>
-        <w:t>_date</w:t>
-      </w:r>
-      <w:proofErr w:type="spellEnd"/>
-      <w:r>
-        <w:t xml:space="preserve"> : date de </w:t>
-      </w:r>
-      <w:proofErr w:type="spellStart"/>
-      <w:r>
-        <w:t>l’obs</w:t>
-      </w:r>
-      <w:proofErr w:type="spellEnd"/>
-      <w:r>
-        <w:t xml:space="preserve"> la plus </w:t>
-      </w:r>
-      <w:r>
-        <w:t>récente</w:t>
-      </w:r>
-      <w:r>
-        <w:t xml:space="preserve">. Est maintenue </w:t>
-      </w:r>
-      <w:r>
-        <w:t>à</w:t>
-      </w:r>
-      <w:r>
-        <w:t xml:space="preserve"> jour via un trigger sur la table obs.</w:t>
-      </w:r>
-    </w:p>
-    <w:p>
-      <w:pPr>
-        <w:pStyle w:val="ListParagraph"/>
-        <w:numPr>
-          <w:ilvl w:val="0"/>
-          <w:numId w:val="5"/>
-        </w:numPr>
-      </w:pPr>
-      <w:proofErr w:type="spellStart"/>
-      <w:r>
-        <w:t>last_</w:t>
-      </w:r>
-      <w:r>
-        <w:t>obs</w:t>
-      </w:r>
-      <w:r>
-        <w:t>_id</w:t>
-      </w:r>
-      <w:proofErr w:type="spellEnd"/>
-      <w:r>
-        <w:t xml:space="preserve"> : id de </w:t>
-      </w:r>
-      <w:proofErr w:type="spellStart"/>
-      <w:r>
-        <w:t>l’obs</w:t>
-      </w:r>
-      <w:proofErr w:type="spellEnd"/>
-      <w:r>
-        <w:t xml:space="preserve"> la plus </w:t>
-      </w:r>
-      <w:r>
-        <w:t>récente</w:t>
-      </w:r>
-    </w:p>
-    <w:p>
-      <w:pPr>
-        <w:pStyle w:val="ListParagraph"/>
-        <w:numPr>
-          <w:ilvl w:val="0"/>
-          <w:numId w:val="5"/>
-        </w:numPr>
-      </w:pPr>
-      <w:proofErr w:type="spellStart"/>
-      <w:r>
-        <w:t>last_extremes_date</w:t>
-      </w:r>
-      <w:proofErr w:type="spellEnd"/>
-      <w:r>
-        <w:t> : date de l’</w:t>
-      </w:r>
-      <w:r>
-        <w:t>extrêmes</w:t>
-      </w:r>
-      <w:r>
-        <w:t xml:space="preserve"> la plus récente. Est maintenue à jour via un trigger sur la table </w:t>
-      </w:r>
-      <w:r>
-        <w:t>extrêmes</w:t>
-      </w:r>
-      <w:r>
-        <w:t>.</w:t>
-      </w:r>
-    </w:p>
-    <w:p>
-      <w:pPr>
-        <w:pStyle w:val="ListParagraph"/>
-        <w:numPr>
-          <w:ilvl w:val="0"/>
-          <w:numId w:val="5"/>
-        </w:numPr>
-      </w:pPr>
-      <w:proofErr w:type="spellStart"/>
-      <w:r>
-        <w:t>last_extremes_id</w:t>
-      </w:r>
-      <w:proofErr w:type="spellEnd"/>
-      <w:r>
-        <w:t> : id de l’</w:t>
-      </w:r>
-      <w:r>
-        <w:t>extrêmes</w:t>
-      </w:r>
-      <w:r>
-        <w:t xml:space="preserve"> la plus récente</w:t>
-      </w:r>
-    </w:p>
-    <w:p>
-      <w:pPr>
-        <w:pStyle w:val="ListParagraph"/>
-        <w:numPr>
-          <w:ilvl w:val="0"/>
-          <w:numId w:val="5"/>
-        </w:numPr>
-      </w:pPr>
-      <w:proofErr w:type="spellStart"/>
-      <w:r>
-        <w:t>load_json</w:t>
-      </w:r>
-      <w:proofErr w:type="spellEnd"/>
-      <w:r>
-        <w:t> : booléen permettant d’activer ou non le chargement des fichiers Json. Dans les deux cas les fichiers Json sont déplacés dans le répertoire archive/{station}…</w:t>
+      <w:proofErr w:type="spellEnd"/>
+      <w:r>
+        <w:t> : table des observations</w:t>
+      </w:r>
+    </w:p>
+    <w:p>
+      <w:r>
+        <w:t>Contient toutes les mesures élémentaires remontées par la station, et/ou issu de la base WeeWX de la station. Colonnes de la table :</w:t>
       </w:r>
     </w:p>
     <w:p/>
     <w:p>
       <w:pPr>
-        <w:pStyle w:val="Heading1"/>
-      </w:pPr>
-      <w:r>
-        <w:t>mesures : table des mesures</w:t>
-      </w:r>
-    </w:p>
-    <w:p>
-      <w:r>
-        <w:t>Cette table sert au paramétrage du serveur, et éventuellement pour récupérer des propriétés des mesures au niveau de l’interface. Voici les champs de la table :</w:t>
-      </w:r>
-    </w:p>
-    <w:p>
-      <w:pPr>
-        <w:pStyle w:val="ListParagraph"/>
-        <w:numPr>
-          <w:ilvl w:val="0"/>
-          <w:numId w:val="5"/>
-        </w:numPr>
-      </w:pPr>
-      <w:proofErr w:type="spellStart"/>
-      <w:r>
-        <w:t>name</w:t>
-      </w:r>
-      <w:proofErr w:type="spellEnd"/>
-      <w:r>
-        <w:t> : nom de la mesure, seulement pour l’interface utilisateur</w:t>
-      </w:r>
-    </w:p>
-    <w:p>
-      <w:pPr>
-        <w:pStyle w:val="ListParagraph"/>
-        <w:numPr>
-          <w:ilvl w:val="0"/>
-          <w:numId w:val="5"/>
-        </w:numPr>
-      </w:pPr>
-      <w:proofErr w:type="spellStart"/>
-      <w:r>
-        <w:t>json_imput</w:t>
-      </w:r>
-      <w:proofErr w:type="spellEnd"/>
-      <w:r>
-        <w:t xml:space="preserve"> : nom de la clé utilisé dans le </w:t>
-      </w:r>
-      <w:r>
-        <w:t>Json de mise à jour venant de la station</w:t>
-      </w:r>
-      <w:r>
-        <w:t xml:space="preserve">, qui correspond aussi au nom de la colonne dans la table </w:t>
-      </w:r>
-      <w:proofErr w:type="spellStart"/>
-      <w:r>
-        <w:t>obs</w:t>
-      </w:r>
-      <w:proofErr w:type="spellEnd"/>
-    </w:p>
-    <w:p>
-      <w:pPr>
-        <w:pStyle w:val="ListParagraph"/>
-        <w:numPr>
-          <w:ilvl w:val="0"/>
-          <w:numId w:val="5"/>
-        </w:numPr>
-      </w:pPr>
-      <w:proofErr w:type="spellStart"/>
-      <w:r>
-        <w:t>json_input_bis</w:t>
-      </w:r>
-      <w:proofErr w:type="spellEnd"/>
-      <w:r>
-        <w:t xml:space="preserve"> : Si le </w:t>
-      </w:r>
-      <w:r>
-        <w:t>Json</w:t>
-      </w:r>
-      <w:r>
-        <w:t xml:space="preserve"> ne contient pas la clé </w:t>
-      </w:r>
-      <w:proofErr w:type="spellStart"/>
-      <w:r>
-        <w:t>json_input</w:t>
-      </w:r>
-      <w:proofErr w:type="spellEnd"/>
-      <w:r>
-        <w:t xml:space="preserve">, ce synonyme est utilisé (raison de </w:t>
-      </w:r>
-      <w:r>
-        <w:t>compatibilité</w:t>
-      </w:r>
-      <w:r>
-        <w:t xml:space="preserve"> principalement)</w:t>
-      </w:r>
-    </w:p>
-    <w:p>
-      <w:pPr>
-        <w:pStyle w:val="ListParagraph"/>
-        <w:numPr>
-          <w:ilvl w:val="0"/>
-          <w:numId w:val="5"/>
-        </w:numPr>
-      </w:pPr>
-      <w:proofErr w:type="spellStart"/>
-      <w:r>
-        <w:t>archive_col</w:t>
-      </w:r>
-      <w:proofErr w:type="spellEnd"/>
-      <w:r>
-        <w:t> : nom de la colonne dans la table archive de WeeWX</w:t>
-      </w:r>
-      <w:r>
-        <w:t xml:space="preserve"> (utilisé par le programme de migration seulement)</w:t>
-      </w:r>
-    </w:p>
-    <w:p>
-      <w:pPr>
-        <w:pStyle w:val="ListParagraph"/>
-        <w:numPr>
-          <w:ilvl w:val="0"/>
-          <w:numId w:val="5"/>
-        </w:numPr>
-      </w:pPr>
-      <w:proofErr w:type="spellStart"/>
-      <w:r>
-        <w:t>archive_table</w:t>
-      </w:r>
-      <w:proofErr w:type="spellEnd"/>
-      <w:r>
-        <w:t xml:space="preserve"> : </w:t>
-      </w:r>
-      <w:r>
-        <w:t>Forçage</w:t>
-      </w:r>
-      <w:r>
-        <w:t xml:space="preserve"> du nom de la table pour retrouver les </w:t>
-      </w:r>
-      <w:r>
-        <w:t>extrêmes</w:t>
-      </w:r>
-      <w:r>
-        <w:t xml:space="preserve"> dans la base de WeeWX. </w:t>
-      </w:r>
-      <w:r>
-        <w:t>Par défaut, quand cette colonne est nulle, le nom du champ de WeeWX est concaténé avec « </w:t>
-      </w:r>
-      <w:proofErr w:type="spellStart"/>
-      <w:r>
-        <w:t>archive_day</w:t>
-      </w:r>
-      <w:proofErr w:type="spellEnd"/>
-      <w:r>
-        <w:t xml:space="preserve">_ » pour retrouver le nom de la table de WeeWX stockant les valeurs </w:t>
-      </w:r>
-      <w:r>
-        <w:t>extrêmes</w:t>
+        <w:pStyle w:val="ListParagraph"/>
+        <w:numPr>
+          <w:ilvl w:val="0"/>
+          <w:numId w:val="5"/>
+        </w:numPr>
+      </w:pPr>
+      <w:proofErr w:type="spellStart"/>
+      <w:r>
+        <w:t>date_local</w:t>
+      </w:r>
+      <w:proofErr w:type="spellEnd"/>
+      <w:r>
+        <w:t> : date et heure local</w:t>
+      </w:r>
+      <w:r>
+        <w:t xml:space="preserve">e </w:t>
+      </w:r>
+      <w:r>
+        <w:t xml:space="preserve">de la </w:t>
+      </w:r>
+      <w:r>
+        <w:t>mesure</w:t>
+      </w:r>
+    </w:p>
+    <w:p>
+      <w:pPr>
+        <w:pStyle w:val="ListParagraph"/>
+        <w:numPr>
+          <w:ilvl w:val="0"/>
+          <w:numId w:val="5"/>
+        </w:numPr>
+      </w:pPr>
+      <w:proofErr w:type="spellStart"/>
+      <w:r>
+        <w:t>date_utc</w:t>
+      </w:r>
+      <w:proofErr w:type="spellEnd"/>
+      <w:r>
+        <w:t> : date et heure UTC de la mesure</w:t>
+      </w:r>
+    </w:p>
+    <w:p>
+      <w:pPr>
+        <w:pStyle w:val="ListParagraph"/>
+        <w:numPr>
+          <w:ilvl w:val="0"/>
+          <w:numId w:val="5"/>
+        </w:numPr>
+      </w:pPr>
+      <w:r>
+        <w:t>poste_id : id du poste concerné par la mesure</w:t>
+      </w:r>
+    </w:p>
+    <w:p>
+      <w:pPr>
+        <w:pStyle w:val="ListParagraph"/>
+        <w:numPr>
+          <w:ilvl w:val="0"/>
+          <w:numId w:val="5"/>
+        </w:numPr>
+      </w:pPr>
+      <w:r>
+        <w:t xml:space="preserve">duration : durée de la période d’intégration de la station (LOOP). Est en </w:t>
+      </w:r>
+      <w:r>
+        <w:t>général</w:t>
+      </w:r>
+      <w:r>
+        <w:t xml:space="preserve"> de 5mn. Une durée égale a zéro est utilisé pour les valeurs d’observation décalée (</w:t>
+      </w:r>
+      <w:r>
+        <w:t>paramètre</w:t>
       </w:r>
       <w:r>
         <w:t xml:space="preserve"> </w:t>
       </w:r>
-      <w:r>
-        <w:t>journalières</w:t>
-      </w:r>
-      <w:r>
-        <w:t>. Pour les mesures de type « vent » il faut utiliser une autre valeur indiquée dans ce champ</w:t>
-      </w:r>
-    </w:p>
-    <w:p>
-      <w:pPr>
-        <w:pStyle w:val="ListParagraph"/>
-        <w:numPr>
-          <w:ilvl w:val="0"/>
-          <w:numId w:val="5"/>
-        </w:numPr>
-      </w:pPr>
       <w:proofErr w:type="spellStart"/>
       <w:r>
         <w:t>val_deca</w:t>
       </w:r>
       <w:proofErr w:type="spellEnd"/>
       <w:r>
-        <w:t xml:space="preserve"> : </w:t>
-      </w:r>
-      <w:r>
-        <w:t>décalage</w:t>
-      </w:r>
-      <w:r>
-        <w:t xml:space="preserve"> en heures de la valeur OMM</w:t>
-      </w:r>
-    </w:p>
-    <w:p>
-      <w:pPr>
-        <w:pStyle w:val="ListParagraph"/>
-        <w:numPr>
-          <w:ilvl w:val="0"/>
-          <w:numId w:val="5"/>
-        </w:numPr>
-      </w:pPr>
-      <w:r>
-        <w:lastRenderedPageBreak/>
-        <w:t>max : Calcul de maximum ou pas pour cette mesure</w:t>
-      </w:r>
-    </w:p>
-    <w:p>
-      <w:pPr>
-        <w:pStyle w:val="ListParagraph"/>
-        <w:numPr>
-          <w:ilvl w:val="0"/>
-          <w:numId w:val="5"/>
-        </w:numPr>
-      </w:pPr>
-      <w:proofErr w:type="spellStart"/>
-      <w:r>
-        <w:t>max_deca</w:t>
-      </w:r>
-      <w:proofErr w:type="spellEnd"/>
-      <w:r>
-        <w:t xml:space="preserve"> : </w:t>
-      </w:r>
-      <w:r>
-        <w:t>décalage</w:t>
-      </w:r>
-      <w:r>
-        <w:t xml:space="preserve"> de la valeur max</w:t>
-      </w:r>
-    </w:p>
-    <w:p>
-      <w:pPr>
-        <w:pStyle w:val="ListParagraph"/>
-        <w:numPr>
-          <w:ilvl w:val="0"/>
-          <w:numId w:val="5"/>
-        </w:numPr>
-      </w:pPr>
-      <w:r>
-        <w:t>min : Calcul de minimum ou pas pour cette mesure</w:t>
-      </w:r>
-    </w:p>
-    <w:p>
-      <w:pPr>
-        <w:pStyle w:val="ListParagraph"/>
-        <w:numPr>
-          <w:ilvl w:val="0"/>
-          <w:numId w:val="5"/>
-        </w:numPr>
-      </w:pPr>
-      <w:proofErr w:type="spellStart"/>
-      <w:r>
-        <w:t>min_deca</w:t>
-      </w:r>
-      <w:proofErr w:type="spellEnd"/>
-      <w:r>
-        <w:t xml:space="preserve"> : </w:t>
-      </w:r>
-      <w:r>
-        <w:t>décalage</w:t>
-      </w:r>
-      <w:r>
-        <w:t xml:space="preserve"> de la valeur min</w:t>
-      </w:r>
-    </w:p>
-    <w:p>
-      <w:pPr>
-        <w:pStyle w:val="ListParagraph"/>
-        <w:numPr>
-          <w:ilvl w:val="0"/>
-          <w:numId w:val="5"/>
-        </w:numPr>
-      </w:pPr>
-      <w:proofErr w:type="spellStart"/>
-      <w:r>
-        <w:t>is_avg</w:t>
-      </w:r>
-      <w:proofErr w:type="spellEnd"/>
-      <w:r>
-        <w:t xml:space="preserve"> : </w:t>
-      </w:r>
-      <w:r>
-        <w:t>booléen</w:t>
-      </w:r>
-      <w:r>
-        <w:t xml:space="preserve"> qui indique si cette mesure doit être agrégée en calculant les moyennes, ou par en faisant la somme des valeurs. </w:t>
-      </w:r>
-      <w:r>
-        <w:t>Ce champ</w:t>
-      </w:r>
-      <w:r>
-        <w:t xml:space="preserve"> est utilisé par l</w:t>
-      </w:r>
-      <w:r>
-        <w:t xml:space="preserve">e programme utilisateur pour utiliser la bonne </w:t>
-      </w:r>
-      <w:r>
-        <w:t>méthode</w:t>
-      </w:r>
-      <w:r>
-        <w:t xml:space="preserve"> d’</w:t>
-      </w:r>
-      <w:r>
-        <w:t>agrégation</w:t>
-      </w:r>
-      <w:r>
-        <w:t>.</w:t>
-      </w:r>
-    </w:p>
-    <w:p>
-      <w:pPr>
-        <w:pStyle w:val="ListParagraph"/>
-        <w:numPr>
-          <w:ilvl w:val="0"/>
-          <w:numId w:val="5"/>
-        </w:numPr>
-      </w:pPr>
-      <w:proofErr w:type="spellStart"/>
-      <w:r>
-        <w:t>is_wind</w:t>
-      </w:r>
-      <w:proofErr w:type="spellEnd"/>
-      <w:r>
-        <w:t xml:space="preserve"> : indique s’il faut aller chercher la direction du vent dans la table des </w:t>
-      </w:r>
-      <w:r>
-        <w:t>extrêmes</w:t>
-      </w:r>
-      <w:r>
-        <w:t xml:space="preserve"> de WeeWX</w:t>
-      </w:r>
-    </w:p>
-    <w:p>
-      <w:pPr>
-        <w:pStyle w:val="ListParagraph"/>
-        <w:numPr>
-          <w:ilvl w:val="0"/>
-          <w:numId w:val="5"/>
-        </w:numPr>
-      </w:pPr>
-      <w:proofErr w:type="spellStart"/>
-      <w:r>
-        <w:t>omm_link</w:t>
-      </w:r>
-      <w:proofErr w:type="spellEnd"/>
-      <w:r>
-        <w:t xml:space="preserve"> : indique </w:t>
-      </w:r>
-      <w:proofErr w:type="spellStart"/>
-      <w:r>
-        <w:t>l’id</w:t>
-      </w:r>
-      <w:proofErr w:type="spellEnd"/>
-      <w:r>
-        <w:t xml:space="preserve"> de la mesure de base associé avec une mesure de type OMM. </w:t>
-      </w:r>
-      <w:proofErr w:type="spellStart"/>
-      <w:r>
-        <w:t>Null</w:t>
-      </w:r>
-      <w:proofErr w:type="spellEnd"/>
-      <w:r>
-        <w:t xml:space="preserve"> indique que la valeur n’est pas une valeur OMM.</w:t>
-      </w:r>
-    </w:p>
-    <w:p>
-      <w:pPr>
-        <w:pStyle w:val="ListParagraph"/>
-        <w:numPr>
-          <w:ilvl w:val="0"/>
-          <w:numId w:val="5"/>
-        </w:numPr>
-      </w:pPr>
-      <w:proofErr w:type="spellStart"/>
-      <w:r>
-        <w:t>allow_zero</w:t>
-      </w:r>
-      <w:proofErr w:type="spellEnd"/>
-      <w:r>
-        <w:t> : non utilisé actuellement.</w:t>
-      </w:r>
-    </w:p>
-    <w:p>
-      <w:pPr>
-        <w:pStyle w:val="ListParagraph"/>
-        <w:numPr>
-          <w:ilvl w:val="0"/>
-          <w:numId w:val="5"/>
-        </w:numPr>
-      </w:pPr>
-      <w:proofErr w:type="spellStart"/>
-      <w:r>
-        <w:t>is_hourly</w:t>
-      </w:r>
-      <w:proofErr w:type="spellEnd"/>
-      <w:r>
-        <w:t xml:space="preserve"> : indique que la mesure est mise à jour qu’une fois par heure, donc qu’une </w:t>
-      </w:r>
-      <w:r>
-        <w:t>agrégation</w:t>
-      </w:r>
-      <w:r>
-        <w:t xml:space="preserve"> par minutes ne fait pas de sens</w:t>
-      </w:r>
-    </w:p>
-    <w:p/>
-    <w:p>
-      <w:pPr>
-        <w:pStyle w:val="Heading1"/>
-      </w:pPr>
-      <w:r>
-        <w:t>exclusion : table des exclusions</w:t>
-      </w:r>
-    </w:p>
-    <w:p>
-      <w:r>
-        <w:t>non utilisé actuellement, mais le sera bientôt</w:t>
-      </w:r>
-    </w:p>
-    <w:p/>
-    <w:p>
-      <w:pPr>
-        <w:pStyle w:val="Heading1"/>
-      </w:pPr>
-      <w:proofErr w:type="spellStart"/>
-      <w:r>
-        <w:t>obs</w:t>
-      </w:r>
-      <w:proofErr w:type="spellEnd"/>
-      <w:r>
-        <w:t> : table des observations</w:t>
-      </w:r>
-    </w:p>
-    <w:p>
-      <w:r>
-        <w:t>Contient toutes les mesures élémentaires remontées par la station, et/ou issu de la base WeeWX de la station. Colonnes de la table :</w:t>
-      </w:r>
-    </w:p>
-    <w:p/>
-    <w:p>
-      <w:pPr>
-        <w:pStyle w:val="ListParagraph"/>
-        <w:numPr>
-          <w:ilvl w:val="0"/>
-          <w:numId w:val="5"/>
-        </w:numPr>
-      </w:pPr>
-      <w:r>
-        <w:t>time : date et heure en heure local de la station</w:t>
-      </w:r>
-    </w:p>
-    <w:p>
-      <w:pPr>
-        <w:pStyle w:val="ListParagraph"/>
-        <w:numPr>
-          <w:ilvl w:val="0"/>
-          <w:numId w:val="5"/>
-        </w:numPr>
-      </w:pPr>
-      <w:proofErr w:type="spellStart"/>
-      <w:r>
-        <w:t>id_obs</w:t>
-      </w:r>
-      <w:proofErr w:type="spellEnd"/>
-      <w:r>
-        <w:t xml:space="preserve"> : pour les </w:t>
-      </w:r>
-      <w:proofErr w:type="spellStart"/>
-      <w:r>
-        <w:t>obs</w:t>
-      </w:r>
-      <w:proofErr w:type="spellEnd"/>
-      <w:r>
-        <w:t xml:space="preserve"> décalées, contient </w:t>
-      </w:r>
-      <w:proofErr w:type="spellStart"/>
-      <w:r>
-        <w:t>l’id</w:t>
-      </w:r>
-      <w:proofErr w:type="spellEnd"/>
-      <w:r>
-        <w:t xml:space="preserve"> de </w:t>
-      </w:r>
-      <w:proofErr w:type="spellStart"/>
-      <w:r>
-        <w:t>l’obs</w:t>
-      </w:r>
-      <w:proofErr w:type="spellEnd"/>
-      <w:r>
-        <w:t xml:space="preserve"> principal. Comme cela si </w:t>
-      </w:r>
-      <w:proofErr w:type="spellStart"/>
-      <w:r>
-        <w:t>l’obs</w:t>
-      </w:r>
-      <w:proofErr w:type="spellEnd"/>
-      <w:r>
-        <w:t xml:space="preserve"> principale est supprimée, les </w:t>
-      </w:r>
-      <w:proofErr w:type="spellStart"/>
-      <w:r>
-        <w:t>obs</w:t>
-      </w:r>
-      <w:proofErr w:type="spellEnd"/>
-      <w:r>
-        <w:t xml:space="preserve"> liées le sont aussi.</w:t>
-      </w:r>
-    </w:p>
-    <w:p>
-      <w:pPr>
-        <w:pStyle w:val="ListParagraph"/>
-        <w:numPr>
-          <w:ilvl w:val="0"/>
-          <w:numId w:val="5"/>
-        </w:numPr>
-      </w:pPr>
-      <w:r>
-        <w:t>poste_id : id du poste concerné par la mesure</w:t>
-      </w:r>
-    </w:p>
-    <w:p>
-      <w:pPr>
-        <w:pStyle w:val="ListParagraph"/>
-        <w:numPr>
-          <w:ilvl w:val="0"/>
-          <w:numId w:val="5"/>
-        </w:numPr>
-      </w:pPr>
-      <w:r>
-        <w:t xml:space="preserve">duration : durée de la période d’intégration de la station (LOOP). Est en </w:t>
-      </w:r>
-      <w:proofErr w:type="spellStart"/>
-      <w:r>
-        <w:t>general</w:t>
-      </w:r>
-      <w:proofErr w:type="spellEnd"/>
-      <w:r>
-        <w:t xml:space="preserve"> de 5mn. Une durée égale a zéro est utilisé pour les valeurs d’observation décalée (</w:t>
-      </w:r>
-      <w:r>
-        <w:t>paramètre</w:t>
-      </w:r>
-      <w:r>
-        <w:t xml:space="preserve"> </w:t>
-      </w:r>
-      <w:proofErr w:type="spellStart"/>
-      <w:r>
-        <w:t>val_deca</w:t>
-      </w:r>
-      <w:proofErr w:type="spellEnd"/>
-      <w:r>
         <w:t>)</w:t>
+      </w:r>
+      <w:r>
+        <w:t xml:space="preserve">. Il peut y avoir deux mesures pour un poste donné, et une </w:t>
+      </w:r>
+      <w:proofErr w:type="spellStart"/>
+      <w:r>
+        <w:t>datetime</w:t>
+      </w:r>
+      <w:proofErr w:type="spellEnd"/>
+      <w:r>
+        <w:t xml:space="preserve"> donnée, une avec une duration, et une sans.</w:t>
       </w:r>
     </w:p>
     <w:p>
@@ -1204,7 +1455,13 @@
     <w:p/>
     <w:p>
       <w:r>
-        <w:t>et enfin les colonnes qui seront utilisées quand nous utiliseront des tests de qualité :</w:t>
+        <w:t xml:space="preserve">et enfin les colonnes qui seront utilisées </w:t>
+      </w:r>
+      <w:r>
+        <w:t xml:space="preserve">dans une version future </w:t>
+      </w:r>
+      <w:r>
+        <w:t>quand nous utiliseront des tests de qualité :</w:t>
       </w:r>
     </w:p>
     <w:p>
@@ -1265,7 +1522,185 @@
       </w:pPr>
       <w:proofErr w:type="spellStart"/>
       <w:r>
-        <w:lastRenderedPageBreak/>
+        <w:t>histo_obs</w:t>
+      </w:r>
+      <w:proofErr w:type="spellEnd"/>
+      <w:r>
+        <w:t> : Mesures liées</w:t>
+      </w:r>
+    </w:p>
+    <w:p>
+      <w:r>
+        <w:t xml:space="preserve">Une mesure a une </w:t>
+      </w:r>
+      <w:proofErr w:type="spellStart"/>
+      <w:r>
+        <w:t>datetime</w:t>
+      </w:r>
+      <w:proofErr w:type="spellEnd"/>
+      <w:r>
+        <w:t xml:space="preserve"> donnée peut générer plusieurs enregistrements dans la table </w:t>
+      </w:r>
+      <w:proofErr w:type="spellStart"/>
+      <w:r>
+        <w:t>obs</w:t>
+      </w:r>
+      <w:proofErr w:type="spellEnd"/>
+      <w:r>
+        <w:t> :</w:t>
+      </w:r>
+    </w:p>
+    <w:p>
+      <w:pPr>
+        <w:pStyle w:val="ListParagraph"/>
+        <w:numPr>
+          <w:ilvl w:val="0"/>
+          <w:numId w:val="7"/>
+        </w:numPr>
+      </w:pPr>
+      <w:r>
+        <w:t>La mesure principal</w:t>
+      </w:r>
+      <w:r>
+        <w:t>e</w:t>
+      </w:r>
+      <w:r>
+        <w:t xml:space="preserve"> à la date de la mesure avec les données, avec la « duration » de la mesure, donc non nulle</w:t>
+      </w:r>
+    </w:p>
+    <w:p>
+      <w:pPr>
+        <w:pStyle w:val="ListParagraph"/>
+        <w:numPr>
+          <w:ilvl w:val="0"/>
+          <w:numId w:val="7"/>
+        </w:numPr>
+      </w:pPr>
+      <w:r>
+        <w:t>Une pour plusieurs mesure</w:t>
+      </w:r>
+      <w:r>
+        <w:t>s</w:t>
+      </w:r>
+      <w:r>
+        <w:t xml:space="preserve"> secondaire</w:t>
+      </w:r>
+      <w:r>
+        <w:t>s</w:t>
+      </w:r>
+      <w:r>
+        <w:t xml:space="preserve"> à la </w:t>
+      </w:r>
+      <w:proofErr w:type="spellStart"/>
+      <w:r>
+        <w:t>datetime</w:t>
+      </w:r>
+      <w:proofErr w:type="spellEnd"/>
+      <w:r>
+        <w:t xml:space="preserve"> de la mesure principale</w:t>
+      </w:r>
+      <w:r>
+        <w:t xml:space="preserve"> augmentée du</w:t>
+      </w:r>
+      <w:r>
+        <w:t xml:space="preserve"> « </w:t>
+      </w:r>
+      <w:proofErr w:type="spellStart"/>
+      <w:r>
+        <w:t>val_dk</w:t>
+      </w:r>
+      <w:proofErr w:type="spellEnd"/>
+      <w:r>
+        <w:t> » de la mesure OMM. Dans ce cas la duration est nulle.</w:t>
+      </w:r>
+    </w:p>
+    <w:p/>
+    <w:p>
+      <w:r>
+        <w:t xml:space="preserve">Cette table contient </w:t>
+      </w:r>
+      <w:r>
+        <w:t>3</w:t>
+      </w:r>
+      <w:r>
+        <w:t xml:space="preserve"> colonnes :</w:t>
+      </w:r>
+    </w:p>
+    <w:p>
+      <w:pPr>
+        <w:pStyle w:val="ListParagraph"/>
+        <w:numPr>
+          <w:ilvl w:val="0"/>
+          <w:numId w:val="6"/>
+        </w:numPr>
+      </w:pPr>
+      <w:r>
+        <w:rPr>
+          <w:b/>
+          <w:bCs/>
+        </w:rPr>
+        <w:t>i</w:t>
+      </w:r>
+      <w:r>
+        <w:rPr>
+          <w:b/>
+          <w:bCs/>
+        </w:rPr>
+        <w:t>d :</w:t>
+      </w:r>
+      <w:r>
+        <w:t xml:space="preserve"> Clé primaire, auto-incrémentée</w:t>
+      </w:r>
+    </w:p>
+    <w:p>
+      <w:pPr>
+        <w:pStyle w:val="ListParagraph"/>
+        <w:numPr>
+          <w:ilvl w:val="0"/>
+          <w:numId w:val="6"/>
+        </w:numPr>
+      </w:pPr>
+      <w:proofErr w:type="spellStart"/>
+      <w:r>
+        <w:rPr>
+          <w:b/>
+          <w:bCs/>
+        </w:rPr>
+        <w:t>src_obs_id</w:t>
+      </w:r>
+      <w:proofErr w:type="spellEnd"/>
+      <w:r>
+        <w:t> : id de la mesure principale (avec « duration » non nulle)</w:t>
+      </w:r>
+    </w:p>
+    <w:p>
+      <w:pPr>
+        <w:pStyle w:val="ListParagraph"/>
+        <w:numPr>
+          <w:ilvl w:val="0"/>
+          <w:numId w:val="6"/>
+        </w:numPr>
+      </w:pPr>
+      <w:proofErr w:type="spellStart"/>
+      <w:r>
+        <w:rPr>
+          <w:b/>
+          <w:bCs/>
+        </w:rPr>
+        <w:t>target_obs_id</w:t>
+      </w:r>
+      <w:proofErr w:type="spellEnd"/>
+      <w:r>
+        <w:t> : id de la mesure secondaires (avec « duration » nulle)</w:t>
+      </w:r>
+    </w:p>
+    <w:p/>
+    <w:p>
+      <w:pPr>
+        <w:pStyle w:val="Heading1"/>
+      </w:pPr>
+      <w:proofErr w:type="spellStart"/>
+      <w:r>
         <w:t>extremes</w:t>
       </w:r>
       <w:proofErr w:type="spellEnd"/>
@@ -1277,54 +1712,42 @@
       <w:r>
         <w:t xml:space="preserve">La table des records garde par mesure, les valeurs </w:t>
       </w:r>
-      <w:proofErr w:type="spellStart"/>
-      <w:r>
-        <w:t>extremes</w:t>
-      </w:r>
-      <w:proofErr w:type="spellEnd"/>
+      <w:r>
+        <w:t>extrêmes</w:t>
+      </w:r>
       <w:r>
         <w:t xml:space="preserve"> </w:t>
       </w:r>
-      <w:proofErr w:type="spellStart"/>
-      <w:r>
-        <w:t>journalieres</w:t>
-      </w:r>
-      <w:proofErr w:type="spellEnd"/>
+      <w:r>
+        <w:t>journalières</w:t>
+      </w:r>
       <w:r>
         <w:t xml:space="preserve"> relevées.</w:t>
       </w:r>
       <w:r>
         <w:t xml:space="preserve"> Elles pourront </w:t>
       </w:r>
-      <w:proofErr w:type="spellStart"/>
-      <w:r>
-        <w:t>etre</w:t>
-      </w:r>
-      <w:proofErr w:type="spellEnd"/>
+      <w:r>
+        <w:t>être</w:t>
+      </w:r>
       <w:r>
         <w:t xml:space="preserve"> </w:t>
       </w:r>
-      <w:proofErr w:type="spellStart"/>
-      <w:r>
-        <w:t>agregees</w:t>
-      </w:r>
-      <w:proofErr w:type="spellEnd"/>
-      <w:r>
-        <w:t xml:space="preserve"> a </w:t>
-      </w:r>
-      <w:proofErr w:type="spellStart"/>
-      <w:r>
-        <w:t>differents</w:t>
-      </w:r>
-      <w:proofErr w:type="spellEnd"/>
+      <w:r>
+        <w:t>agrégées</w:t>
+      </w:r>
+      <w:r>
+        <w:t xml:space="preserve"> </w:t>
+      </w:r>
+      <w:r>
+        <w:t>à différents</w:t>
+      </w:r>
       <w:r>
         <w:t xml:space="preserve"> niveaux pour indiquer les records sur une </w:t>
       </w:r>
-      <w:proofErr w:type="spellStart"/>
-      <w:r>
-        <w:t>periode</w:t>
-      </w:r>
-      <w:proofErr w:type="spellEnd"/>
+      <w:r>
+        <w:t>période</w:t>
+      </w:r>
       <w:r>
         <w:t xml:space="preserve"> donnée. Les colonnes sont :</w:t>
       </w:r>
@@ -1337,8 +1760,27 @@
           <w:numId w:val="5"/>
         </w:numPr>
       </w:pPr>
-      <w:r>
-        <w:t>date : date du jour du record</w:t>
+      <w:proofErr w:type="spellStart"/>
+      <w:r>
+        <w:t>date</w:t>
+      </w:r>
+      <w:r>
+        <w:t>_local</w:t>
+      </w:r>
+      <w:proofErr w:type="spellEnd"/>
+      <w:r>
+        <w:t> : date du jour du record</w:t>
+      </w:r>
+      <w:r>
+        <w:t xml:space="preserve"> (A partir des mesures en </w:t>
+      </w:r>
+      <w:proofErr w:type="spellStart"/>
+      <w:r>
+        <w:t>datetime</w:t>
+      </w:r>
+      <w:proofErr w:type="spellEnd"/>
+      <w:r>
+        <w:t xml:space="preserve"> local)</w:t>
       </w:r>
     </w:p>
     <w:p>
@@ -1351,23 +1793,6 @@
       </w:pPr>
       <w:r>
         <w:t>poste_id : id du poste concerné par le record</w:t>
-      </w:r>
-    </w:p>
-    <w:p>
-      <w:pPr>
-        <w:pStyle w:val="ListParagraph"/>
-        <w:numPr>
-          <w:ilvl w:val="0"/>
-          <w:numId w:val="5"/>
-        </w:numPr>
-      </w:pPr>
-      <w:proofErr w:type="spellStart"/>
-      <w:r>
-        <w:t>id_obs</w:t>
-      </w:r>
-      <w:proofErr w:type="spellEnd"/>
-      <w:r>
-        <w:t> : id de l’observation associée au record. Cette zone est simplement utilisée pour effacer les records associés quand une observation est supprimée.</w:t>
       </w:r>
     </w:p>
     <w:p>
@@ -1482,6 +1907,169 @@
       <w:pPr>
         <w:pStyle w:val="Heading1"/>
       </w:pPr>
+      <w:proofErr w:type="spellStart"/>
+      <w:r>
+        <w:t>histo_extreme</w:t>
+      </w:r>
+      <w:proofErr w:type="spellEnd"/>
+      <w:r>
+        <w:t> : Lien records/mesure</w:t>
+      </w:r>
+    </w:p>
+    <w:p>
+      <w:r>
+        <w:t xml:space="preserve">Cette table </w:t>
+      </w:r>
+      <w:r>
+        <w:t>a 4 colonnes :</w:t>
+      </w:r>
+    </w:p>
+    <w:p>
+      <w:pPr>
+        <w:pStyle w:val="ListParagraph"/>
+        <w:numPr>
+          <w:ilvl w:val="0"/>
+          <w:numId w:val="5"/>
+        </w:numPr>
+      </w:pPr>
+      <w:r>
+        <w:t>id : clé primaire, auto-incrémente</w:t>
+      </w:r>
+    </w:p>
+    <w:p>
+      <w:pPr>
+        <w:pStyle w:val="ListParagraph"/>
+        <w:numPr>
+          <w:ilvl w:val="0"/>
+          <w:numId w:val="5"/>
+        </w:numPr>
+      </w:pPr>
+      <w:proofErr w:type="spellStart"/>
+      <w:r>
+        <w:t>target_x_id</w:t>
+      </w:r>
+      <w:proofErr w:type="spellEnd"/>
+      <w:r>
+        <w:t> : extremes.id concerné</w:t>
+      </w:r>
+    </w:p>
+    <w:p>
+      <w:pPr>
+        <w:pStyle w:val="ListParagraph"/>
+        <w:numPr>
+          <w:ilvl w:val="0"/>
+          <w:numId w:val="5"/>
+        </w:numPr>
+      </w:pPr>
+      <w:proofErr w:type="spellStart"/>
+      <w:r>
+        <w:t>src_min_obs_id</w:t>
+      </w:r>
+      <w:proofErr w:type="spellEnd"/>
+      <w:r>
+        <w:t xml:space="preserve"> : id de </w:t>
+      </w:r>
+      <w:proofErr w:type="spellStart"/>
+      <w:r>
+        <w:t>l’obs</w:t>
+      </w:r>
+      <w:proofErr w:type="spellEnd"/>
+      <w:r>
+        <w:t xml:space="preserve"> ayant modifié le min de l’extrême. -1 quand la mise à jour vient des </w:t>
+      </w:r>
+      <w:proofErr w:type="spellStart"/>
+      <w:r>
+        <w:t>extremes</w:t>
+      </w:r>
+      <w:proofErr w:type="spellEnd"/>
+      <w:r>
+        <w:t xml:space="preserve"> </w:t>
+      </w:r>
+      <w:proofErr w:type="spellStart"/>
+      <w:r>
+        <w:t>weewx</w:t>
+      </w:r>
+      <w:proofErr w:type="spellEnd"/>
+      <w:r>
+        <w:t xml:space="preserve"> pendant la migration. Celui avec le plus grand id, est le dernier qui a modifié le min.</w:t>
+      </w:r>
+    </w:p>
+    <w:p>
+      <w:pPr>
+        <w:pStyle w:val="ListParagraph"/>
+        <w:numPr>
+          <w:ilvl w:val="0"/>
+          <w:numId w:val="5"/>
+        </w:numPr>
+      </w:pPr>
+      <w:proofErr w:type="spellStart"/>
+      <w:r>
+        <w:t>src_m</w:t>
+      </w:r>
+      <w:r>
+        <w:t>ax</w:t>
+      </w:r>
+      <w:r>
+        <w:t>_obs_id</w:t>
+      </w:r>
+      <w:proofErr w:type="spellEnd"/>
+      <w:r>
+        <w:t xml:space="preserve"> : id de </w:t>
+      </w:r>
+      <w:proofErr w:type="spellStart"/>
+      <w:r>
+        <w:t>l’obs</w:t>
+      </w:r>
+      <w:proofErr w:type="spellEnd"/>
+      <w:r>
+        <w:t xml:space="preserve"> ayant modifié le m</w:t>
+      </w:r>
+      <w:r>
+        <w:t>ax</w:t>
+      </w:r>
+      <w:r>
+        <w:t xml:space="preserve"> de l’</w:t>
+      </w:r>
+      <w:r>
+        <w:t>extrême</w:t>
+      </w:r>
+      <w:r>
+        <w:t xml:space="preserve">. -1 quand la mise </w:t>
+      </w:r>
+      <w:r>
+        <w:t>à</w:t>
+      </w:r>
+      <w:r>
+        <w:t xml:space="preserve"> jour vient des </w:t>
+      </w:r>
+      <w:proofErr w:type="spellStart"/>
+      <w:r>
+        <w:t>extremes</w:t>
+      </w:r>
+      <w:proofErr w:type="spellEnd"/>
+      <w:r>
+        <w:t xml:space="preserve"> </w:t>
+      </w:r>
+      <w:proofErr w:type="spellStart"/>
+      <w:r>
+        <w:t>weewx</w:t>
+      </w:r>
+      <w:proofErr w:type="spellEnd"/>
+      <w:r>
+        <w:t xml:space="preserve"> pendant la migration. Celui avec le plus grand id, est le dernier qui a modifié le m</w:t>
+      </w:r>
+      <w:r>
+        <w:t>ax</w:t>
+      </w:r>
+      <w:r>
+        <w:t>.</w:t>
+      </w:r>
+    </w:p>
+    <w:p/>
+    <w:p>
+      <w:pPr>
+        <w:pStyle w:val="Heading1"/>
+      </w:pPr>
       <w:r>
         <w:t>incidents : table des incidents</w:t>
       </w:r>
@@ -1737,7 +2325,7 @@
     </w:p>
     <w:p>
       <w:r>
-        <w:t xml:space="preserve">Les programmes utilisateurs doivent en général parcourir cette table pour retrouver les mesures d’une/plusieurs stations, pour une durée donnée. L’accès à la table </w:t>
+        <w:t xml:space="preserve">Les programmes utilisateurs doivent utiliser cette vue pour retrouver les mesures agrégées au niveau journalier ou supérieur. L’accès à la table </w:t>
       </w:r>
       <w:proofErr w:type="spellStart"/>
       <w:r>
@@ -1745,15 +2333,72 @@
       </w:r>
       <w:proofErr w:type="spellEnd"/>
       <w:r>
-        <w:t xml:space="preserve"> étant réservé aux demandes d’analyse fine </w:t>
-      </w:r>
-      <w:r>
-        <w:t>à la suite d’un</w:t>
-      </w:r>
-      <w:r>
-        <w:t xml:space="preserve"> évènement météorologique particulier.</w:t>
-      </w:r>
-    </w:p>
+        <w:t xml:space="preserve"> étant réservé aux demandes nécessitant l’accès aux mesures élémentaires, comme à la suite d’un évènement météorologique particulier.</w:t>
+      </w:r>
+    </w:p>
+    <w:p/>
+    <w:p>
+      <w:pPr>
+        <w:pStyle w:val="Heading1"/>
+      </w:pPr>
+      <w:proofErr w:type="spellStart"/>
+      <w:r>
+        <w:t>get_last_obs</w:t>
+      </w:r>
+      <w:proofErr w:type="spellEnd"/>
+      <w:r>
+        <w:t xml:space="preserve">(poste_id) : </w:t>
+      </w:r>
+      <w:proofErr w:type="spellStart"/>
+      <w:r>
+        <w:t>Dernieres</w:t>
+      </w:r>
+      <w:proofErr w:type="spellEnd"/>
+      <w:r>
+        <w:t xml:space="preserve"> mesures d’un poste</w:t>
+      </w:r>
+    </w:p>
+    <w:p>
+      <w:r>
+        <w:t xml:space="preserve">Retourne une chaine  JSON avec les dernières valeurs mesurées. Les valeurs OMM avec un </w:t>
+      </w:r>
+      <w:proofErr w:type="spellStart"/>
+      <w:r>
+        <w:t>decallage</w:t>
+      </w:r>
+      <w:proofErr w:type="spellEnd"/>
+      <w:r>
+        <w:t xml:space="preserve"> (</w:t>
+      </w:r>
+      <w:proofErr w:type="spellStart"/>
+      <w:r>
+        <w:t>val_dk</w:t>
+      </w:r>
+      <w:proofErr w:type="spellEnd"/>
+      <w:r>
+        <w:t xml:space="preserve">, </w:t>
+      </w:r>
+      <w:proofErr w:type="spellStart"/>
+      <w:r>
+        <w:t>min_deca</w:t>
+      </w:r>
+      <w:proofErr w:type="spellEnd"/>
+      <w:r>
+        <w:t xml:space="preserve">, </w:t>
+      </w:r>
+      <w:proofErr w:type="spellStart"/>
+      <w:r>
+        <w:t>max_deca</w:t>
+      </w:r>
+      <w:proofErr w:type="spellEnd"/>
+      <w:r>
+        <w:t>) ne sont pas retournées par cette procédure</w:t>
+      </w:r>
+    </w:p>
+    <w:p/>
+    <w:p/>
+    <w:p/>
+    <w:p/>
     <w:p/>
     <w:sectPr>
       <w:footerReference w:type="even" r:id="rId7"/>
@@ -1899,14 +2544,19 @@
       <w:ind w:right="360"/>
     </w:pPr>
     <w:r>
-      <w:t xml:space="preserve">Base Postgres </w:t>
+      <w:t xml:space="preserve">Base </w:t>
+    </w:r>
+    <w:r>
+      <w:t>Climato - TimeScaleDB</w:t>
+    </w:r>
+    <w:r>
+      <w:t xml:space="preserve"> </w:t>
     </w:r>
     <w:r>
       <w:tab/>
-      <w:t>v</w:t>
     </w:r>
     <w:r>
-      <w:t>1.01</w:t>
+      <w:t>v2.0</w:t>
     </w:r>
   </w:p>
 </w:ftr>
@@ -2035,7 +2685,7 @@
         <w:rFonts w:ascii="Calibri" w:eastAsiaTheme="minorHAnsi" w:hAnsi="Calibri" w:cs="Calibri" w:hint="default"/>
       </w:rPr>
     </w:lvl>
-    <w:lvl w:ilvl="1" w:tplc="08090003" w:tentative="1">
+    <w:lvl w:ilvl="1" w:tplc="08090003">
       <w:start w:val="1"/>
       <w:numFmt w:val="bullet"/>
       <w:lvlText w:val="o"/>
@@ -2246,6 +2896,119 @@
     </w:lvl>
   </w:abstractNum>
   <w:abstractNum w:abstractNumId="3" w15:restartNumberingAfterBreak="0">
+    <w:nsid w:val="309E6C68"/>
+    <w:multiLevelType w:val="hybridMultilevel"/>
+    <w:tmpl w:val="E9120A4C"/>
+    <w:lvl w:ilvl="0" w:tplc="08090003">
+      <w:start w:val="1"/>
+      <w:numFmt w:val="bullet"/>
+      <w:lvlText w:val="o"/>
+      <w:lvlJc w:val="left"/>
+      <w:pPr>
+        <w:ind w:left="720" w:hanging="360"/>
+      </w:pPr>
+      <w:rPr>
+        <w:rFonts w:ascii="Courier New" w:hAnsi="Courier New" w:cs="Courier New" w:hint="default"/>
+      </w:rPr>
+    </w:lvl>
+    <w:lvl w:ilvl="1" w:tplc="FFFFFFFF">
+      <w:start w:val="1"/>
+      <w:numFmt w:val="bullet"/>
+      <w:lvlText w:val="o"/>
+      <w:lvlJc w:val="left"/>
+      <w:pPr>
+        <w:ind w:left="1440" w:hanging="360"/>
+      </w:pPr>
+      <w:rPr>
+        <w:rFonts w:ascii="Courier New" w:hAnsi="Courier New" w:cs="Courier New" w:hint="default"/>
+      </w:rPr>
+    </w:lvl>
+    <w:lvl w:ilvl="2" w:tplc="FFFFFFFF" w:tentative="1">
+      <w:start w:val="1"/>
+      <w:numFmt w:val="bullet"/>
+      <w:lvlText w:val=""/>
+      <w:lvlJc w:val="left"/>
+      <w:pPr>
+        <w:ind w:left="2160" w:hanging="360"/>
+      </w:pPr>
+      <w:rPr>
+        <w:rFonts w:ascii="Wingdings" w:hAnsi="Wingdings" w:hint="default"/>
+      </w:rPr>
+    </w:lvl>
+    <w:lvl w:ilvl="3" w:tplc="FFFFFFFF" w:tentative="1">
+      <w:start w:val="1"/>
+      <w:numFmt w:val="bullet"/>
+      <w:lvlText w:val=""/>
+      <w:lvlJc w:val="left"/>
+      <w:pPr>
+        <w:ind w:left="2880" w:hanging="360"/>
+      </w:pPr>
+      <w:rPr>
+        <w:rFonts w:ascii="Symbol" w:hAnsi="Symbol" w:hint="default"/>
+      </w:rPr>
+    </w:lvl>
+    <w:lvl w:ilvl="4" w:tplc="FFFFFFFF" w:tentative="1">
+      <w:start w:val="1"/>
+      <w:numFmt w:val="bullet"/>
+      <w:lvlText w:val="o"/>
+      <w:lvlJc w:val="left"/>
+      <w:pPr>
+        <w:ind w:left="3600" w:hanging="360"/>
+      </w:pPr>
+      <w:rPr>
+        <w:rFonts w:ascii="Courier New" w:hAnsi="Courier New" w:cs="Courier New" w:hint="default"/>
+      </w:rPr>
+    </w:lvl>
+    <w:lvl w:ilvl="5" w:tplc="FFFFFFFF" w:tentative="1">
+      <w:start w:val="1"/>
+      <w:numFmt w:val="bullet"/>
+      <w:lvlText w:val=""/>
+      <w:lvlJc w:val="left"/>
+      <w:pPr>
+        <w:ind w:left="4320" w:hanging="360"/>
+      </w:pPr>
+      <w:rPr>
+        <w:rFonts w:ascii="Wingdings" w:hAnsi="Wingdings" w:hint="default"/>
+      </w:rPr>
+    </w:lvl>
+    <w:lvl w:ilvl="6" w:tplc="FFFFFFFF" w:tentative="1">
+      <w:start w:val="1"/>
+      <w:numFmt w:val="bullet"/>
+      <w:lvlText w:val=""/>
+      <w:lvlJc w:val="left"/>
+      <w:pPr>
+        <w:ind w:left="5040" w:hanging="360"/>
+      </w:pPr>
+      <w:rPr>
+        <w:rFonts w:ascii="Symbol" w:hAnsi="Symbol" w:hint="default"/>
+      </w:rPr>
+    </w:lvl>
+    <w:lvl w:ilvl="7" w:tplc="FFFFFFFF" w:tentative="1">
+      <w:start w:val="1"/>
+      <w:numFmt w:val="bullet"/>
+      <w:lvlText w:val="o"/>
+      <w:lvlJc w:val="left"/>
+      <w:pPr>
+        <w:ind w:left="5760" w:hanging="360"/>
+      </w:pPr>
+      <w:rPr>
+        <w:rFonts w:ascii="Courier New" w:hAnsi="Courier New" w:cs="Courier New" w:hint="default"/>
+      </w:rPr>
+    </w:lvl>
+    <w:lvl w:ilvl="8" w:tplc="FFFFFFFF" w:tentative="1">
+      <w:start w:val="1"/>
+      <w:numFmt w:val="bullet"/>
+      <w:lvlText w:val=""/>
+      <w:lvlJc w:val="left"/>
+      <w:pPr>
+        <w:ind w:left="6480" w:hanging="360"/>
+      </w:pPr>
+      <w:rPr>
+        <w:rFonts w:ascii="Wingdings" w:hAnsi="Wingdings" w:hint="default"/>
+      </w:rPr>
+    </w:lvl>
+  </w:abstractNum>
+  <w:abstractNum w:abstractNumId="4" w15:restartNumberingAfterBreak="0">
     <w:nsid w:val="6B637715"/>
     <w:multiLevelType w:val="hybridMultilevel"/>
     <w:tmpl w:val="5ECE697E"/>
@@ -2358,7 +3121,7 @@
       </w:rPr>
     </w:lvl>
   </w:abstractNum>
-  <w:abstractNum w:abstractNumId="4" w15:restartNumberingAfterBreak="0">
+  <w:abstractNum w:abstractNumId="5" w15:restartNumberingAfterBreak="0">
     <w:nsid w:val="6FE4546B"/>
     <w:multiLevelType w:val="hybridMultilevel"/>
     <w:tmpl w:val="A86846F8"/>
@@ -2471,11 +3234,123 @@
       </w:rPr>
     </w:lvl>
   </w:abstractNum>
+  <w:abstractNum w:abstractNumId="6" w15:restartNumberingAfterBreak="0">
+    <w:nsid w:val="724A4160"/>
+    <w:multiLevelType w:val="hybridMultilevel"/>
+    <w:tmpl w:val="8CCE3D08"/>
+    <w:lvl w:ilvl="0" w:tplc="2A1CDF70">
+      <w:numFmt w:val="bullet"/>
+      <w:lvlText w:val="-"/>
+      <w:lvlJc w:val="left"/>
+      <w:pPr>
+        <w:ind w:left="720" w:hanging="360"/>
+      </w:pPr>
+      <w:rPr>
+        <w:rFonts w:ascii="Calibri" w:eastAsiaTheme="minorHAnsi" w:hAnsi="Calibri" w:cs="Calibri" w:hint="default"/>
+      </w:rPr>
+    </w:lvl>
+    <w:lvl w:ilvl="1" w:tplc="08090003" w:tentative="1">
+      <w:start w:val="1"/>
+      <w:numFmt w:val="bullet"/>
+      <w:lvlText w:val="o"/>
+      <w:lvlJc w:val="left"/>
+      <w:pPr>
+        <w:ind w:left="1440" w:hanging="360"/>
+      </w:pPr>
+      <w:rPr>
+        <w:rFonts w:ascii="Courier New" w:hAnsi="Courier New" w:cs="Courier New" w:hint="default"/>
+      </w:rPr>
+    </w:lvl>
+    <w:lvl w:ilvl="2" w:tplc="08090005" w:tentative="1">
+      <w:start w:val="1"/>
+      <w:numFmt w:val="bullet"/>
+      <w:lvlText w:val=""/>
+      <w:lvlJc w:val="left"/>
+      <w:pPr>
+        <w:ind w:left="2160" w:hanging="360"/>
+      </w:pPr>
+      <w:rPr>
+        <w:rFonts w:ascii="Wingdings" w:hAnsi="Wingdings" w:hint="default"/>
+      </w:rPr>
+    </w:lvl>
+    <w:lvl w:ilvl="3" w:tplc="08090001" w:tentative="1">
+      <w:start w:val="1"/>
+      <w:numFmt w:val="bullet"/>
+      <w:lvlText w:val=""/>
+      <w:lvlJc w:val="left"/>
+      <w:pPr>
+        <w:ind w:left="2880" w:hanging="360"/>
+      </w:pPr>
+      <w:rPr>
+        <w:rFonts w:ascii="Symbol" w:hAnsi="Symbol" w:hint="default"/>
+      </w:rPr>
+    </w:lvl>
+    <w:lvl w:ilvl="4" w:tplc="08090003" w:tentative="1">
+      <w:start w:val="1"/>
+      <w:numFmt w:val="bullet"/>
+      <w:lvlText w:val="o"/>
+      <w:lvlJc w:val="left"/>
+      <w:pPr>
+        <w:ind w:left="3600" w:hanging="360"/>
+      </w:pPr>
+      <w:rPr>
+        <w:rFonts w:ascii="Courier New" w:hAnsi="Courier New" w:cs="Courier New" w:hint="default"/>
+      </w:rPr>
+    </w:lvl>
+    <w:lvl w:ilvl="5" w:tplc="08090005" w:tentative="1">
+      <w:start w:val="1"/>
+      <w:numFmt w:val="bullet"/>
+      <w:lvlText w:val=""/>
+      <w:lvlJc w:val="left"/>
+      <w:pPr>
+        <w:ind w:left="4320" w:hanging="360"/>
+      </w:pPr>
+      <w:rPr>
+        <w:rFonts w:ascii="Wingdings" w:hAnsi="Wingdings" w:hint="default"/>
+      </w:rPr>
+    </w:lvl>
+    <w:lvl w:ilvl="6" w:tplc="08090001" w:tentative="1">
+      <w:start w:val="1"/>
+      <w:numFmt w:val="bullet"/>
+      <w:lvlText w:val=""/>
+      <w:lvlJc w:val="left"/>
+      <w:pPr>
+        <w:ind w:left="5040" w:hanging="360"/>
+      </w:pPr>
+      <w:rPr>
+        <w:rFonts w:ascii="Symbol" w:hAnsi="Symbol" w:hint="default"/>
+      </w:rPr>
+    </w:lvl>
+    <w:lvl w:ilvl="7" w:tplc="08090003" w:tentative="1">
+      <w:start w:val="1"/>
+      <w:numFmt w:val="bullet"/>
+      <w:lvlText w:val="o"/>
+      <w:lvlJc w:val="left"/>
+      <w:pPr>
+        <w:ind w:left="5760" w:hanging="360"/>
+      </w:pPr>
+      <w:rPr>
+        <w:rFonts w:ascii="Courier New" w:hAnsi="Courier New" w:cs="Courier New" w:hint="default"/>
+      </w:rPr>
+    </w:lvl>
+    <w:lvl w:ilvl="8" w:tplc="08090005" w:tentative="1">
+      <w:start w:val="1"/>
+      <w:numFmt w:val="bullet"/>
+      <w:lvlText w:val=""/>
+      <w:lvlJc w:val="left"/>
+      <w:pPr>
+        <w:ind w:left="6480" w:hanging="360"/>
+      </w:pPr>
+      <w:rPr>
+        <w:rFonts w:ascii="Wingdings" w:hAnsi="Wingdings" w:hint="default"/>
+      </w:rPr>
+    </w:lvl>
+  </w:abstractNum>
   <w:num w:numId="1" w16cid:durableId="768113663">
-    <w:abstractNumId w:val="4"/>
+    <w:abstractNumId w:val="5"/>
   </w:num>
   <w:num w:numId="2" w16cid:durableId="1084453312">
-    <w:abstractNumId w:val="3"/>
+    <w:abstractNumId w:val="4"/>
   </w:num>
   <w:num w:numId="3" w16cid:durableId="560210149">
     <w:abstractNumId w:val="2"/>
@@ -2485,6 +3360,12 @@
   </w:num>
   <w:num w:numId="5" w16cid:durableId="1068383132">
     <w:abstractNumId w:val="1"/>
+  </w:num>
+  <w:num w:numId="6" w16cid:durableId="1290865677">
+    <w:abstractNumId w:val="6"/>
+  </w:num>
+  <w:num w:numId="7" w16cid:durableId="635259467">
+    <w:abstractNumId w:val="3"/>
   </w:num>
 </w:numbering>
 </file>

</xml_diff>